<commit_message>
ispravljen SSU sa dodavanjem i brisanjem knjige u kolekciju, izmenjeni htmlovi stranice knjige i profila izdavacke kuce
</commit_message>
<xml_diff>
--- a/Faza 2 - SSU i prototipi/3.5 SSU - dodavanje u kolekciju.docx
+++ b/Faza 2 - SSU i prototipi/3.5 SSU - dodavanje u kolekciju.docx
@@ -1436,7 +1436,7 @@
             </w:rPr>
             <w:fldChar w:fldCharType="separate"/>
           </w:r>
-          <w:hyperlink w:anchor="_Toc130379260" w:history="1">
+          <w:hyperlink w:anchor="_Toc130502314" w:history="1">
             <w:r>
               <w:rPr>
                 <w:rStyle w:val="Hyperlink"/>
@@ -1487,7 +1487,7 @@
                 <w:noProof/>
                 <w:webHidden/>
               </w:rPr>
-              <w:instrText xml:space="preserve"> PAGEREF _Toc130379260 \h </w:instrText>
+              <w:instrText xml:space="preserve"> PAGEREF _Toc130502314 \h </w:instrText>
             </w:r>
             <w:r>
               <w:rPr>
@@ -1538,7 +1538,7 @@
               <w:lang w:val="en-RS" w:eastAsia="en-GB"/>
             </w:rPr>
           </w:pPr>
-          <w:hyperlink w:anchor="_Toc130379261" w:history="1">
+          <w:hyperlink w:anchor="_Toc130502315" w:history="1">
             <w:r>
               <w:rPr>
                 <w:rStyle w:val="Hyperlink"/>
@@ -1589,7 +1589,7 @@
                 <w:noProof/>
                 <w:webHidden/>
               </w:rPr>
-              <w:instrText xml:space="preserve"> PAGEREF _Toc130379261 \h </w:instrText>
+              <w:instrText xml:space="preserve"> PAGEREF _Toc130502315 \h </w:instrText>
             </w:r>
             <w:r>
               <w:rPr>
@@ -1640,7 +1640,7 @@
               <w:lang w:val="en-RS" w:eastAsia="en-GB"/>
             </w:rPr>
           </w:pPr>
-          <w:hyperlink w:anchor="_Toc130379262" w:history="1">
+          <w:hyperlink w:anchor="_Toc130502316" w:history="1">
             <w:r>
               <w:rPr>
                 <w:rStyle w:val="Hyperlink"/>
@@ -1691,7 +1691,7 @@
                 <w:noProof/>
                 <w:webHidden/>
               </w:rPr>
-              <w:instrText xml:space="preserve"> PAGEREF _Toc130379262 \h </w:instrText>
+              <w:instrText xml:space="preserve"> PAGEREF _Toc130502316 \h </w:instrText>
             </w:r>
             <w:r>
               <w:rPr>
@@ -1742,7 +1742,7 @@
               <w:lang w:val="en-RS" w:eastAsia="en-GB"/>
             </w:rPr>
           </w:pPr>
-          <w:hyperlink w:anchor="_Toc130379263" w:history="1">
+          <w:hyperlink w:anchor="_Toc130502317" w:history="1">
             <w:r>
               <w:rPr>
                 <w:rStyle w:val="Hyperlink"/>
@@ -1793,7 +1793,7 @@
                 <w:noProof/>
                 <w:webHidden/>
               </w:rPr>
-              <w:instrText xml:space="preserve"> PAGEREF _Toc130379263 \h </w:instrText>
+              <w:instrText xml:space="preserve"> PAGEREF _Toc130502317 \h </w:instrText>
             </w:r>
             <w:r>
               <w:rPr>
@@ -1844,7 +1844,7 @@
               <w:lang w:val="en-RS" w:eastAsia="en-GB"/>
             </w:rPr>
           </w:pPr>
-          <w:hyperlink w:anchor="_Toc130379264" w:history="1">
+          <w:hyperlink w:anchor="_Toc130502318" w:history="1">
             <w:r>
               <w:rPr>
                 <w:rStyle w:val="Hyperlink"/>
@@ -1895,7 +1895,7 @@
                 <w:noProof/>
                 <w:webHidden/>
               </w:rPr>
-              <w:instrText xml:space="preserve"> PAGEREF _Toc130379264 \h </w:instrText>
+              <w:instrText xml:space="preserve"> PAGEREF _Toc130502318 \h </w:instrText>
             </w:r>
             <w:r>
               <w:rPr>
@@ -1946,7 +1946,7 @@
               <w:lang w:val="en-RS" w:eastAsia="en-GB"/>
             </w:rPr>
           </w:pPr>
-          <w:hyperlink w:anchor="_Toc130379265" w:history="1">
+          <w:hyperlink w:anchor="_Toc130502319" w:history="1">
             <w:r>
               <w:rPr>
                 <w:rStyle w:val="Hyperlink"/>
@@ -2040,7 +2040,7 @@
                 <w:noProof/>
                 <w:webHidden/>
               </w:rPr>
-              <w:instrText xml:space="preserve"> PAGEREF _Toc130379265 \h </w:instrText>
+              <w:instrText xml:space="preserve"> PAGEREF _Toc130502319 \h </w:instrText>
             </w:r>
             <w:r>
               <w:rPr>
@@ -2091,7 +2091,7 @@
               <w:lang w:val="en-RS" w:eastAsia="en-GB"/>
             </w:rPr>
           </w:pPr>
-          <w:hyperlink w:anchor="_Toc130379266" w:history="1">
+          <w:hyperlink w:anchor="_Toc130502320" w:history="1">
             <w:r>
               <w:rPr>
                 <w:rStyle w:val="Hyperlink"/>
@@ -2142,7 +2142,7 @@
                 <w:noProof/>
                 <w:webHidden/>
               </w:rPr>
-              <w:instrText xml:space="preserve"> PAGEREF _Toc130379266 \h </w:instrText>
+              <w:instrText xml:space="preserve"> PAGEREF _Toc130502320 \h </w:instrText>
             </w:r>
             <w:r>
               <w:rPr>
@@ -2193,7 +2193,7 @@
               <w:lang w:val="en-RS" w:eastAsia="en-GB"/>
             </w:rPr>
           </w:pPr>
-          <w:hyperlink w:anchor="_Toc130379267" w:history="1">
+          <w:hyperlink w:anchor="_Toc130502321" w:history="1">
             <w:r>
               <w:rPr>
                 <w:rStyle w:val="Hyperlink"/>
@@ -2244,7 +2244,7 @@
                 <w:noProof/>
                 <w:webHidden/>
               </w:rPr>
-              <w:instrText xml:space="preserve"> PAGEREF _Toc130379267 \h </w:instrText>
+              <w:instrText xml:space="preserve"> PAGEREF _Toc130502321 \h </w:instrText>
             </w:r>
             <w:r>
               <w:rPr>
@@ -2295,7 +2295,7 @@
               <w:lang w:val="en-RS" w:eastAsia="en-GB"/>
             </w:rPr>
           </w:pPr>
-          <w:hyperlink w:anchor="_Toc130379268" w:history="1">
+          <w:hyperlink w:anchor="_Toc130502322" w:history="1">
             <w:r>
               <w:rPr>
                 <w:rStyle w:val="Hyperlink"/>
@@ -2355,7 +2355,7 @@
                 <w:noProof/>
                 <w:webHidden/>
               </w:rPr>
-              <w:instrText xml:space="preserve"> PAGEREF _Toc130379268 \h </w:instrText>
+              <w:instrText xml:space="preserve"> PAGEREF _Toc130502322 \h </w:instrText>
             </w:r>
             <w:r>
               <w:rPr>
@@ -2406,7 +2406,7 @@
               <w:lang w:val="en-RS" w:eastAsia="en-GB"/>
             </w:rPr>
           </w:pPr>
-          <w:hyperlink w:anchor="_Toc130379269" w:history="1">
+          <w:hyperlink w:anchor="_Toc130502323" w:history="1">
             <w:r>
               <w:rPr>
                 <w:rStyle w:val="Hyperlink"/>
@@ -2433,16 +2433,120 @@
                 <w:rStyle w:val="Hyperlink"/>
                 <w:rFonts w:asciiTheme="minorHAnsi" w:eastAsia="Calibri" w:hAnsiTheme="minorHAnsi" w:cstheme="minorHAnsi"/>
                 <w:noProof/>
-              </w:rPr>
-              <w:t xml:space="preserve">Korisnik </w:t>
-            </w:r>
+                <w:lang w:val="sr-Latn-RS"/>
+              </w:rPr>
+              <w:t>Korisnik neulogovan pokušava da doda delo u kolekciju</w:t>
+            </w:r>
+            <w:r>
+              <w:rPr>
+                <w:rFonts w:asciiTheme="minorHAnsi" w:hAnsiTheme="minorHAnsi" w:cstheme="minorHAnsi"/>
+                <w:noProof/>
+                <w:webHidden/>
+              </w:rPr>
+              <w:tab/>
+            </w:r>
+            <w:r>
+              <w:rPr>
+                <w:rFonts w:asciiTheme="minorHAnsi" w:hAnsiTheme="minorHAnsi" w:cstheme="minorHAnsi"/>
+                <w:noProof/>
+                <w:webHidden/>
+              </w:rPr>
+              <w:fldChar w:fldCharType="begin"/>
+            </w:r>
+            <w:r>
+              <w:rPr>
+                <w:rFonts w:asciiTheme="minorHAnsi" w:hAnsiTheme="minorHAnsi" w:cstheme="minorHAnsi"/>
+                <w:noProof/>
+                <w:webHidden/>
+              </w:rPr>
+              <w:instrText xml:space="preserve"> PAGEREF _Toc130502323 \h </w:instrText>
+            </w:r>
+            <w:r>
+              <w:rPr>
+                <w:rFonts w:asciiTheme="minorHAnsi" w:hAnsiTheme="minorHAnsi" w:cstheme="minorHAnsi"/>
+                <w:noProof/>
+                <w:webHidden/>
+              </w:rPr>
+            </w:r>
+            <w:r>
+              <w:rPr>
+                <w:rFonts w:asciiTheme="minorHAnsi" w:hAnsiTheme="minorHAnsi" w:cstheme="minorHAnsi"/>
+                <w:noProof/>
+                <w:webHidden/>
+              </w:rPr>
+              <w:fldChar w:fldCharType="separate"/>
+            </w:r>
+            <w:r>
+              <w:rPr>
+                <w:rFonts w:asciiTheme="minorHAnsi" w:hAnsiTheme="minorHAnsi" w:cstheme="minorHAnsi"/>
+                <w:noProof/>
+                <w:webHidden/>
+              </w:rPr>
+              <w:t>4</w:t>
+            </w:r>
+            <w:r>
+              <w:rPr>
+                <w:rFonts w:asciiTheme="minorHAnsi" w:hAnsiTheme="minorHAnsi" w:cstheme="minorHAnsi"/>
+                <w:noProof/>
+                <w:webHidden/>
+              </w:rPr>
+              <w:fldChar w:fldCharType="end"/>
+            </w:r>
+          </w:hyperlink>
+        </w:p>
+        <w:p>
+          <w:pPr>
+            <w:pStyle w:val="TOC3"/>
+            <w:tabs>
+              <w:tab w:val="left" w:pos="1680"/>
+              <w:tab w:val="right" w:pos="10456"/>
+            </w:tabs>
+            <w:rPr>
+              <w:rFonts w:asciiTheme="minorHAnsi" w:eastAsiaTheme="minorEastAsia" w:hAnsiTheme="minorHAnsi" w:cstheme="minorHAnsi"/>
+              <w:noProof/>
+              <w:color w:val="auto"/>
+              <w:sz w:val="24"/>
+              <w:szCs w:val="24"/>
+              <w:lang w:val="en-RS" w:eastAsia="en-GB"/>
+            </w:rPr>
+          </w:pPr>
+          <w:hyperlink w:anchor="_Toc130502324" w:history="1">
             <w:r>
               <w:rPr>
                 <w:rStyle w:val="Hyperlink"/>
                 <w:rFonts w:asciiTheme="minorHAnsi" w:eastAsia="Calibri" w:hAnsiTheme="minorHAnsi" w:cstheme="minorHAnsi"/>
+                <w:iCs/>
                 <w:noProof/>
                 <w:lang w:val="sr-Latn-RS"/>
               </w:rPr>
+              <w:t>2.2.3</w:t>
+            </w:r>
+            <w:r>
+              <w:rPr>
+                <w:rFonts w:asciiTheme="minorHAnsi" w:eastAsiaTheme="minorEastAsia" w:hAnsiTheme="minorHAnsi" w:cstheme="minorHAnsi"/>
+                <w:noProof/>
+                <w:color w:val="auto"/>
+                <w:sz w:val="24"/>
+                <w:szCs w:val="24"/>
+                <w:lang w:val="en-RS" w:eastAsia="en-GB"/>
+              </w:rPr>
+              <w:tab/>
+            </w:r>
+            <w:r>
+              <w:rPr>
+                <w:rStyle w:val="Hyperlink"/>
+                <w:rFonts w:asciiTheme="minorHAnsi" w:eastAsia="Calibri" w:hAnsiTheme="minorHAnsi" w:cstheme="minorHAnsi"/>
+                <w:noProof/>
+              </w:rPr>
+              <w:t xml:space="preserve">Korisnik </w:t>
+            </w:r>
+            <w:r>
+              <w:rPr>
+                <w:rStyle w:val="Hyperlink"/>
+                <w:rFonts w:asciiTheme="minorHAnsi" w:eastAsia="Calibri" w:hAnsiTheme="minorHAnsi" w:cstheme="minorHAnsi"/>
+                <w:noProof/>
+                <w:lang w:val="sr-Latn-RS"/>
+              </w:rPr>
               <w:t>pokušava da doda delo koje se već nalazi u njegovoj kolekciji</w:t>
             </w:r>
             <w:r>
@@ -2467,7 +2571,7 @@
                 <w:noProof/>
                 <w:webHidden/>
               </w:rPr>
-              <w:instrText xml:space="preserve"> PAGEREF _Toc130379269 \h </w:instrText>
+              <w:instrText xml:space="preserve"> PAGEREF _Toc130502324 \h </w:instrText>
             </w:r>
             <w:r>
               <w:rPr>
@@ -2518,7 +2622,7 @@
               <w:lang w:val="en-RS" w:eastAsia="en-GB"/>
             </w:rPr>
           </w:pPr>
-          <w:hyperlink w:anchor="_Toc130379270" w:history="1">
+          <w:hyperlink w:anchor="_Toc130502325" w:history="1">
             <w:r>
               <w:rPr>
                 <w:rStyle w:val="Hyperlink"/>
@@ -2569,7 +2673,7 @@
                 <w:noProof/>
                 <w:webHidden/>
               </w:rPr>
-              <w:instrText xml:space="preserve"> PAGEREF _Toc130379270 \h </w:instrText>
+              <w:instrText xml:space="preserve"> PAGEREF _Toc130502325 \h </w:instrText>
             </w:r>
             <w:r>
               <w:rPr>
@@ -2620,7 +2724,7 @@
               <w:lang w:val="en-RS" w:eastAsia="en-GB"/>
             </w:rPr>
           </w:pPr>
-          <w:hyperlink w:anchor="_Toc130379271" w:history="1">
+          <w:hyperlink w:anchor="_Toc130502326" w:history="1">
             <w:r>
               <w:rPr>
                 <w:rStyle w:val="Hyperlink"/>
@@ -2671,7 +2775,7 @@
                 <w:noProof/>
                 <w:webHidden/>
               </w:rPr>
-              <w:instrText xml:space="preserve"> PAGEREF _Toc130379271 \h </w:instrText>
+              <w:instrText xml:space="preserve"> PAGEREF _Toc130502326 \h </w:instrText>
             </w:r>
             <w:r>
               <w:rPr>
@@ -2722,7 +2826,7 @@
               <w:lang w:val="en-RS" w:eastAsia="en-GB"/>
             </w:rPr>
           </w:pPr>
-          <w:hyperlink w:anchor="_Toc130379272" w:history="1">
+          <w:hyperlink w:anchor="_Toc130502327" w:history="1">
             <w:r>
               <w:rPr>
                 <w:rStyle w:val="Hyperlink"/>
@@ -2773,7 +2877,7 @@
                 <w:noProof/>
                 <w:webHidden/>
               </w:rPr>
-              <w:instrText xml:space="preserve"> PAGEREF _Toc130379272 \h </w:instrText>
+              <w:instrText xml:space="preserve"> PAGEREF _Toc130502327 \h </w:instrText>
             </w:r>
             <w:r>
               <w:rPr>
@@ -2843,7 +2947,7 @@
       <w:pPr>
         <w:pStyle w:val="Heading1"/>
       </w:pPr>
-      <w:bookmarkStart w:id="0" w:name="_Toc130379260"/>
+      <w:bookmarkStart w:id="0" w:name="_Toc130502314"/>
       <w:proofErr w:type="spellStart"/>
       <w:r>
         <w:lastRenderedPageBreak/>
@@ -2862,7 +2966,7 @@
           <w:rFonts w:asciiTheme="minorHAnsi" w:hAnsiTheme="minorHAnsi" w:cstheme="minorHAnsi"/>
         </w:rPr>
       </w:pPr>
-      <w:bookmarkStart w:id="1" w:name="_Toc130379261"/>
+      <w:bookmarkStart w:id="1" w:name="_Toc130502315"/>
       <w:proofErr w:type="spellStart"/>
       <w:r>
         <w:rPr>
@@ -3028,7 +3132,7 @@
           <w:rFonts w:asciiTheme="minorHAnsi" w:hAnsiTheme="minorHAnsi" w:cstheme="minorHAnsi"/>
         </w:rPr>
       </w:pPr>
-      <w:bookmarkStart w:id="2" w:name="_Toc130379262"/>
+      <w:bookmarkStart w:id="2" w:name="_Toc130502316"/>
       <w:proofErr w:type="spellStart"/>
       <w:r>
         <w:rPr>
@@ -3355,7 +3459,7 @@
           <w:rFonts w:asciiTheme="minorHAnsi" w:hAnsiTheme="minorHAnsi" w:cstheme="minorHAnsi"/>
         </w:rPr>
       </w:pPr>
-      <w:bookmarkStart w:id="3" w:name="_Toc130379263"/>
+      <w:bookmarkStart w:id="3" w:name="_Toc130502317"/>
       <w:proofErr w:type="spellStart"/>
       <w:r>
         <w:rPr>
@@ -3529,7 +3633,7 @@
           <w:rFonts w:asciiTheme="minorHAnsi" w:hAnsiTheme="minorHAnsi" w:cstheme="minorHAnsi"/>
         </w:rPr>
       </w:pPr>
-      <w:bookmarkStart w:id="4" w:name="_Toc130379264"/>
+      <w:bookmarkStart w:id="4" w:name="_Toc130502318"/>
       <w:proofErr w:type="spellStart"/>
       <w:r>
         <w:rPr>
@@ -3947,7 +4051,7 @@
       <w:pPr>
         <w:pStyle w:val="Heading1"/>
       </w:pPr>
-      <w:bookmarkStart w:id="5" w:name="_Toc130379265"/>
+      <w:bookmarkStart w:id="5" w:name="_Toc130502319"/>
       <w:proofErr w:type="spellStart"/>
       <w:r>
         <w:t>Scenario</w:t>
@@ -4006,7 +4110,7 @@
           <w:rFonts w:asciiTheme="minorHAnsi" w:hAnsiTheme="minorHAnsi" w:cstheme="minorHAnsi"/>
         </w:rPr>
       </w:pPr>
-      <w:bookmarkStart w:id="6" w:name="_Toc130379266"/>
+      <w:bookmarkStart w:id="6" w:name="_Toc130502320"/>
       <w:proofErr w:type="spellStart"/>
       <w:r>
         <w:rPr>
@@ -4092,7 +4196,15 @@
       </w:r>
       <w:proofErr w:type="spellStart"/>
       <w:r>
-        <w:t>sa profila</w:t>
+        <w:t>sa</w:t>
+      </w:r>
+      <w:proofErr w:type="spellEnd"/>
+      <w:r>
+        <w:t xml:space="preserve"> </w:t>
+      </w:r>
+      <w:proofErr w:type="spellStart"/>
+      <w:r>
+        <w:t>profila</w:t>
       </w:r>
       <w:proofErr w:type="spellEnd"/>
       <w:r>
@@ -4215,7 +4327,7 @@
           <w:rFonts w:asciiTheme="minorHAnsi" w:hAnsiTheme="minorHAnsi" w:cstheme="minorHAnsi"/>
         </w:rPr>
       </w:pPr>
-      <w:bookmarkStart w:id="7" w:name="_Toc130379267"/>
+      <w:bookmarkStart w:id="7" w:name="_Toc130502321"/>
       <w:proofErr w:type="spellStart"/>
       <w:r>
         <w:rPr>
@@ -4256,7 +4368,7 @@
           <w:rFonts w:asciiTheme="minorHAnsi" w:hAnsiTheme="minorHAnsi" w:cstheme="minorHAnsi"/>
         </w:rPr>
       </w:pPr>
-      <w:bookmarkStart w:id="8" w:name="_Toc130379268"/>
+      <w:bookmarkStart w:id="8" w:name="_Toc130502322"/>
       <w:proofErr w:type="spellStart"/>
       <w:r>
         <w:rPr>
@@ -4362,13 +4474,120 @@
     <w:p>
       <w:pPr>
         <w:pStyle w:val="Heading3"/>
+        <w:rPr>
+          <w:rFonts w:asciiTheme="minorHAnsi" w:hAnsiTheme="minorHAnsi" w:cstheme="minorHAnsi"/>
+          <w:szCs w:val="20"/>
+          <w:lang w:val="sr-Latn-RS"/>
+        </w:rPr>
+      </w:pPr>
+      <w:bookmarkStart w:id="9" w:name="_Toc130380332"/>
+      <w:bookmarkStart w:id="10" w:name="_Toc130502323"/>
+      <w:r>
+        <w:rPr>
+          <w:rFonts w:asciiTheme="minorHAnsi" w:hAnsiTheme="minorHAnsi" w:cstheme="minorHAnsi"/>
+          <w:szCs w:val="20"/>
+          <w:lang w:val="sr-Latn-RS"/>
+        </w:rPr>
+        <w:t xml:space="preserve">Korisnik </w:t>
+      </w:r>
+      <w:proofErr w:type="spellStart"/>
+      <w:r>
+        <w:rPr>
+          <w:rFonts w:asciiTheme="minorHAnsi" w:hAnsiTheme="minorHAnsi" w:cstheme="minorHAnsi"/>
+          <w:szCs w:val="20"/>
+          <w:lang w:val="sr-Latn-RS"/>
+        </w:rPr>
+        <w:t>neulogovan</w:t>
+      </w:r>
+      <w:proofErr w:type="spellEnd"/>
+      <w:r>
+        <w:rPr>
+          <w:rFonts w:asciiTheme="minorHAnsi" w:hAnsiTheme="minorHAnsi" w:cstheme="minorHAnsi"/>
+          <w:szCs w:val="20"/>
+          <w:lang w:val="sr-Latn-RS"/>
+        </w:rPr>
+        <w:t xml:space="preserve"> pokušava da </w:t>
+      </w:r>
+      <w:bookmarkEnd w:id="9"/>
+      <w:r>
+        <w:rPr>
+          <w:rFonts w:asciiTheme="minorHAnsi" w:hAnsiTheme="minorHAnsi" w:cstheme="minorHAnsi"/>
+          <w:szCs w:val="20"/>
+          <w:lang w:val="sr-Latn-RS"/>
+        </w:rPr>
+        <w:t>doda delo u kolekciju</w:t>
+      </w:r>
+      <w:bookmarkEnd w:id="10"/>
+    </w:p>
+    <w:p>
+      <w:pPr>
+        <w:pStyle w:val="ListParagraph"/>
+        <w:numPr>
+          <w:ilvl w:val="0"/>
+          <w:numId w:val="13"/>
+        </w:numPr>
+        <w:rPr>
+          <w:rFonts w:asciiTheme="minorHAnsi" w:hAnsiTheme="minorHAnsi" w:cstheme="minorHAnsi"/>
+        </w:rPr>
+      </w:pPr>
+      <w:r>
+        <w:rPr>
+          <w:rFonts w:asciiTheme="minorHAnsi" w:hAnsiTheme="minorHAnsi" w:cstheme="minorHAnsi"/>
+          <w:lang w:val="sr-Latn-RS"/>
+        </w:rPr>
+        <w:t>Korisnik se nalazi na stranici određenog književnog dela.</w:t>
+      </w:r>
+    </w:p>
+    <w:p>
+      <w:pPr>
+        <w:pStyle w:val="ListParagraph"/>
+        <w:numPr>
+          <w:ilvl w:val="0"/>
+          <w:numId w:val="13"/>
+        </w:numPr>
+        <w:rPr>
+          <w:rFonts w:asciiTheme="minorHAnsi" w:hAnsiTheme="minorHAnsi" w:cstheme="minorHAnsi"/>
+        </w:rPr>
+      </w:pPr>
+      <w:proofErr w:type="spellStart"/>
+      <w:r>
+        <w:rPr>
+          <w:rFonts w:asciiTheme="minorHAnsi" w:hAnsiTheme="minorHAnsi" w:cstheme="minorHAnsi"/>
+        </w:rPr>
+        <w:t>Korisnik</w:t>
+      </w:r>
+      <w:proofErr w:type="spellEnd"/>
+      <w:r>
+        <w:rPr>
+          <w:rFonts w:asciiTheme="minorHAnsi" w:hAnsiTheme="minorHAnsi" w:cstheme="minorHAnsi"/>
+        </w:rPr>
+        <w:t xml:space="preserve"> </w:t>
+      </w:r>
+      <w:r>
+        <w:rPr>
+          <w:rFonts w:asciiTheme="minorHAnsi" w:hAnsiTheme="minorHAnsi" w:cstheme="minorHAnsi"/>
+          <w:lang w:val="sr-Latn-RS"/>
+        </w:rPr>
+        <w:t xml:space="preserve">klikom potvrđuje dodavanje dela u njegovu kolekciju. </w:t>
+      </w:r>
+      <w:r>
+        <w:rPr>
+          <w:rFonts w:asciiTheme="minorHAnsi" w:hAnsiTheme="minorHAnsi" w:cstheme="minorHAnsi"/>
+          <w:lang w:val="sr-Latn-RS"/>
+        </w:rPr>
+        <w:t>Pojavljuje se poruka: „Greška: Morate biti ulogovani da biste mogli da dodate knjigu u kolekciju.“ Korisnik se nalazi u koraku 2.2.1.1.</w:t>
+      </w:r>
+    </w:p>
+    <w:p>
+      <w:pPr>
+        <w:pStyle w:val="Heading3"/>
         <w:ind w:left="720" w:hanging="720"/>
         <w:rPr>
           <w:rFonts w:asciiTheme="minorHAnsi" w:hAnsiTheme="minorHAnsi" w:cstheme="minorHAnsi"/>
           <w:lang w:val="sr-Latn-RS"/>
         </w:rPr>
       </w:pPr>
-      <w:bookmarkStart w:id="9" w:name="_Toc130379269"/>
+      <w:bookmarkStart w:id="11" w:name="_Toc130502324"/>
       <w:proofErr w:type="spellStart"/>
       <w:r>
         <w:rPr>
@@ -4390,7 +4609,7 @@
         </w:rPr>
         <w:t>pokušava da doda delo koje se već nalazi u njegovoj kolekciji</w:t>
       </w:r>
-      <w:bookmarkEnd w:id="9"/>
+      <w:bookmarkEnd w:id="11"/>
     </w:p>
     <w:p>
       <w:pPr>
@@ -4468,7 +4687,7 @@
           <w:rFonts w:asciiTheme="minorHAnsi" w:hAnsiTheme="minorHAnsi" w:cstheme="minorHAnsi"/>
         </w:rPr>
       </w:pPr>
-      <w:bookmarkStart w:id="10" w:name="_Toc130379270"/>
+      <w:bookmarkStart w:id="12" w:name="_Toc130502325"/>
       <w:proofErr w:type="spellStart"/>
       <w:r>
         <w:rPr>
@@ -4490,7 +4709,7 @@
         </w:rPr>
         <w:t>zahtevi</w:t>
       </w:r>
-      <w:bookmarkEnd w:id="10"/>
+      <w:bookmarkEnd w:id="12"/>
       <w:proofErr w:type="spellEnd"/>
       <w:r>
         <w:rPr>
@@ -4522,7 +4741,7 @@
           <w:rFonts w:asciiTheme="minorHAnsi" w:hAnsiTheme="minorHAnsi" w:cstheme="minorHAnsi"/>
         </w:rPr>
       </w:pPr>
-      <w:bookmarkStart w:id="11" w:name="_Toc130379271"/>
+      <w:bookmarkStart w:id="13" w:name="_Toc130502326"/>
       <w:proofErr w:type="spellStart"/>
       <w:r>
         <w:rPr>
@@ -4530,7 +4749,7 @@
         </w:rPr>
         <w:t>Preduslovi</w:t>
       </w:r>
-      <w:bookmarkEnd w:id="11"/>
+      <w:bookmarkEnd w:id="13"/>
       <w:proofErr w:type="spellEnd"/>
       <w:r>
         <w:rPr>
@@ -4659,7 +4878,7 @@
           <w:rFonts w:asciiTheme="minorHAnsi" w:hAnsiTheme="minorHAnsi" w:cstheme="minorHAnsi"/>
         </w:rPr>
       </w:pPr>
-      <w:bookmarkStart w:id="12" w:name="_Toc130379272"/>
+      <w:bookmarkStart w:id="14" w:name="_Toc130502327"/>
       <w:proofErr w:type="spellStart"/>
       <w:r>
         <w:rPr>
@@ -4667,7 +4886,7 @@
         </w:rPr>
         <w:t>Posledice</w:t>
       </w:r>
-      <w:bookmarkEnd w:id="12"/>
+      <w:bookmarkEnd w:id="14"/>
       <w:proofErr w:type="spellEnd"/>
       <w:r>
         <w:rPr>
@@ -5481,6 +5700,57 @@
     </w:lvl>
   </w:abstractNum>
   <w:abstractNum w:abstractNumId="3" w15:restartNumberingAfterBreak="0">
+    <w:nsid w:val="1304285E"/>
+    <w:multiLevelType w:val="hybridMultilevel"/>
+    <w:tmpl w:val="5A4A25EE"/>
+    <w:lvl w:ilvl="0" w:tplc="FFFFFFFF">
+      <w:start w:val="1"/>
+      <w:numFmt w:val="decimal"/>
+      <w:lvlText w:val="%1."/>
+      <w:lvlJc w:val="left"/>
+    </w:lvl>
+    <w:lvl w:ilvl="1" w:tplc="FFFFFFFF">
+      <w:numFmt w:val="decimal"/>
+      <w:lvlText w:val=""/>
+      <w:lvlJc w:val="left"/>
+    </w:lvl>
+    <w:lvl w:ilvl="2" w:tplc="FFFFFFFF">
+      <w:numFmt w:val="decimal"/>
+      <w:lvlText w:val=""/>
+      <w:lvlJc w:val="left"/>
+    </w:lvl>
+    <w:lvl w:ilvl="3" w:tplc="FFFFFFFF">
+      <w:numFmt w:val="decimal"/>
+      <w:lvlText w:val=""/>
+      <w:lvlJc w:val="left"/>
+    </w:lvl>
+    <w:lvl w:ilvl="4" w:tplc="FFFFFFFF">
+      <w:numFmt w:val="decimal"/>
+      <w:lvlText w:val=""/>
+      <w:lvlJc w:val="left"/>
+    </w:lvl>
+    <w:lvl w:ilvl="5" w:tplc="FFFFFFFF">
+      <w:numFmt w:val="decimal"/>
+      <w:lvlText w:val=""/>
+      <w:lvlJc w:val="left"/>
+    </w:lvl>
+    <w:lvl w:ilvl="6" w:tplc="FFFFFFFF">
+      <w:numFmt w:val="decimal"/>
+      <w:lvlText w:val=""/>
+      <w:lvlJc w:val="left"/>
+    </w:lvl>
+    <w:lvl w:ilvl="7" w:tplc="FFFFFFFF">
+      <w:numFmt w:val="decimal"/>
+      <w:lvlText w:val=""/>
+      <w:lvlJc w:val="left"/>
+    </w:lvl>
+    <w:lvl w:ilvl="8" w:tplc="FFFFFFFF">
+      <w:numFmt w:val="decimal"/>
+      <w:lvlText w:val=""/>
+      <w:lvlJc w:val="left"/>
+    </w:lvl>
+  </w:abstractNum>
+  <w:abstractNum w:abstractNumId="4" w15:restartNumberingAfterBreak="0">
     <w:nsid w:val="152571F3"/>
     <w:multiLevelType w:val="multilevel"/>
     <w:tmpl w:val="8E302F14"/>
@@ -5704,7 +5974,7 @@
       </w:rPr>
     </w:lvl>
   </w:abstractNum>
-  <w:abstractNum w:abstractNumId="4" w15:restartNumberingAfterBreak="0">
+  <w:abstractNum w:abstractNumId="5" w15:restartNumberingAfterBreak="0">
     <w:nsid w:val="17512B49"/>
     <w:multiLevelType w:val="hybridMultilevel"/>
     <w:tmpl w:val="47DACBD4"/>
@@ -5793,7 +6063,7 @@
       </w:pPr>
     </w:lvl>
   </w:abstractNum>
-  <w:abstractNum w:abstractNumId="5" w15:restartNumberingAfterBreak="0">
+  <w:abstractNum w:abstractNumId="6" w15:restartNumberingAfterBreak="0">
     <w:nsid w:val="263E4A3B"/>
     <w:multiLevelType w:val="hybridMultilevel"/>
     <w:tmpl w:val="03AACAAC"/>
@@ -6005,7 +6275,7 @@
       </w:rPr>
     </w:lvl>
   </w:abstractNum>
-  <w:abstractNum w:abstractNumId="6" w15:restartNumberingAfterBreak="0">
+  <w:abstractNum w:abstractNumId="7" w15:restartNumberingAfterBreak="0">
     <w:nsid w:val="33502E85"/>
     <w:multiLevelType w:val="hybridMultilevel"/>
     <w:tmpl w:val="BE02D4B0"/>
@@ -6217,7 +6487,7 @@
       </w:rPr>
     </w:lvl>
   </w:abstractNum>
-  <w:abstractNum w:abstractNumId="7" w15:restartNumberingAfterBreak="0">
+  <w:abstractNum w:abstractNumId="8" w15:restartNumberingAfterBreak="0">
     <w:nsid w:val="5C100C8E"/>
     <w:multiLevelType w:val="hybridMultilevel"/>
     <w:tmpl w:val="72EE6E74"/>
@@ -6306,7 +6576,7 @@
       </w:pPr>
     </w:lvl>
   </w:abstractNum>
-  <w:abstractNum w:abstractNumId="8" w15:restartNumberingAfterBreak="0">
+  <w:abstractNum w:abstractNumId="9" w15:restartNumberingAfterBreak="0">
     <w:nsid w:val="65C91C5C"/>
     <w:multiLevelType w:val="hybridMultilevel"/>
     <w:tmpl w:val="564E7CB4"/>
@@ -6518,7 +6788,7 @@
       </w:rPr>
     </w:lvl>
   </w:abstractNum>
-  <w:abstractNum w:abstractNumId="9" w15:restartNumberingAfterBreak="0">
+  <w:abstractNum w:abstractNumId="10" w15:restartNumberingAfterBreak="0">
     <w:nsid w:val="6BD176B7"/>
     <w:multiLevelType w:val="hybridMultilevel"/>
     <w:tmpl w:val="47DACBD4"/>
@@ -6607,7 +6877,7 @@
       </w:pPr>
     </w:lvl>
   </w:abstractNum>
-  <w:abstractNum w:abstractNumId="10" w15:restartNumberingAfterBreak="0">
+  <w:abstractNum w:abstractNumId="11" w15:restartNumberingAfterBreak="0">
     <w:nsid w:val="727B3C66"/>
     <w:multiLevelType w:val="hybridMultilevel"/>
     <w:tmpl w:val="CE8EB6BE"/>
@@ -6819,38 +7089,133 @@
       </w:rPr>
     </w:lvl>
   </w:abstractNum>
+  <w:abstractNum w:abstractNumId="12" w15:restartNumberingAfterBreak="0">
+    <w:nsid w:val="764D3D24"/>
+    <w:multiLevelType w:val="hybridMultilevel"/>
+    <w:tmpl w:val="47DACBD4"/>
+    <w:lvl w:ilvl="0" w:tplc="FFFFFFFF">
+      <w:start w:val="1"/>
+      <w:numFmt w:val="decimal"/>
+      <w:lvlText w:val="%1."/>
+      <w:lvlJc w:val="left"/>
+      <w:pPr>
+        <w:ind w:left="720" w:hanging="360"/>
+      </w:pPr>
+      <w:rPr>
+        <w:rFonts w:hint="default"/>
+      </w:rPr>
+    </w:lvl>
+    <w:lvl w:ilvl="1" w:tplc="FFFFFFFF" w:tentative="1">
+      <w:start w:val="1"/>
+      <w:numFmt w:val="lowerLetter"/>
+      <w:lvlText w:val="%2."/>
+      <w:lvlJc w:val="left"/>
+      <w:pPr>
+        <w:ind w:left="1440" w:hanging="360"/>
+      </w:pPr>
+    </w:lvl>
+    <w:lvl w:ilvl="2" w:tplc="FFFFFFFF" w:tentative="1">
+      <w:start w:val="1"/>
+      <w:numFmt w:val="lowerRoman"/>
+      <w:lvlText w:val="%3."/>
+      <w:lvlJc w:val="right"/>
+      <w:pPr>
+        <w:ind w:left="2160" w:hanging="180"/>
+      </w:pPr>
+    </w:lvl>
+    <w:lvl w:ilvl="3" w:tplc="FFFFFFFF" w:tentative="1">
+      <w:start w:val="1"/>
+      <w:numFmt w:val="decimal"/>
+      <w:lvlText w:val="%4."/>
+      <w:lvlJc w:val="left"/>
+      <w:pPr>
+        <w:ind w:left="2880" w:hanging="360"/>
+      </w:pPr>
+    </w:lvl>
+    <w:lvl w:ilvl="4" w:tplc="FFFFFFFF" w:tentative="1">
+      <w:start w:val="1"/>
+      <w:numFmt w:val="lowerLetter"/>
+      <w:lvlText w:val="%5."/>
+      <w:lvlJc w:val="left"/>
+      <w:pPr>
+        <w:ind w:left="3600" w:hanging="360"/>
+      </w:pPr>
+    </w:lvl>
+    <w:lvl w:ilvl="5" w:tplc="FFFFFFFF" w:tentative="1">
+      <w:start w:val="1"/>
+      <w:numFmt w:val="lowerRoman"/>
+      <w:lvlText w:val="%6."/>
+      <w:lvlJc w:val="right"/>
+      <w:pPr>
+        <w:ind w:left="4320" w:hanging="180"/>
+      </w:pPr>
+    </w:lvl>
+    <w:lvl w:ilvl="6" w:tplc="FFFFFFFF" w:tentative="1">
+      <w:start w:val="1"/>
+      <w:numFmt w:val="decimal"/>
+      <w:lvlText w:val="%7."/>
+      <w:lvlJc w:val="left"/>
+      <w:pPr>
+        <w:ind w:left="5040" w:hanging="360"/>
+      </w:pPr>
+    </w:lvl>
+    <w:lvl w:ilvl="7" w:tplc="FFFFFFFF" w:tentative="1">
+      <w:start w:val="1"/>
+      <w:numFmt w:val="lowerLetter"/>
+      <w:lvlText w:val="%8."/>
+      <w:lvlJc w:val="left"/>
+      <w:pPr>
+        <w:ind w:left="5760" w:hanging="360"/>
+      </w:pPr>
+    </w:lvl>
+    <w:lvl w:ilvl="8" w:tplc="FFFFFFFF" w:tentative="1">
+      <w:start w:val="1"/>
+      <w:numFmt w:val="lowerRoman"/>
+      <w:lvlText w:val="%9."/>
+      <w:lvlJc w:val="right"/>
+      <w:pPr>
+        <w:ind w:left="6480" w:hanging="180"/>
+      </w:pPr>
+    </w:lvl>
+  </w:abstractNum>
   <w:num w:numId="1" w16cid:durableId="1591310467">
-    <w:abstractNumId w:val="8"/>
+    <w:abstractNumId w:val="9"/>
   </w:num>
   <w:num w:numId="2" w16cid:durableId="459301474">
-    <w:abstractNumId w:val="10"/>
+    <w:abstractNumId w:val="11"/>
   </w:num>
   <w:num w:numId="3" w16cid:durableId="1493713365">
     <w:abstractNumId w:val="0"/>
   </w:num>
   <w:num w:numId="4" w16cid:durableId="1098020073">
-    <w:abstractNumId w:val="5"/>
+    <w:abstractNumId w:val="6"/>
   </w:num>
   <w:num w:numId="5" w16cid:durableId="1788545824">
-    <w:abstractNumId w:val="6"/>
+    <w:abstractNumId w:val="7"/>
   </w:num>
   <w:num w:numId="6" w16cid:durableId="1788694416">
-    <w:abstractNumId w:val="3"/>
+    <w:abstractNumId w:val="4"/>
   </w:num>
   <w:num w:numId="7" w16cid:durableId="1289552785">
-    <w:abstractNumId w:val="7"/>
+    <w:abstractNumId w:val="8"/>
   </w:num>
   <w:num w:numId="8" w16cid:durableId="1804696303">
     <w:abstractNumId w:val="2"/>
   </w:num>
   <w:num w:numId="9" w16cid:durableId="67240497">
-    <w:abstractNumId w:val="9"/>
+    <w:abstractNumId w:val="10"/>
   </w:num>
   <w:num w:numId="10" w16cid:durableId="640882964">
-    <w:abstractNumId w:val="4"/>
+    <w:abstractNumId w:val="5"/>
   </w:num>
   <w:num w:numId="11" w16cid:durableId="608968405">
     <w:abstractNumId w:val="1"/>
+  </w:num>
+  <w:num w:numId="12" w16cid:durableId="662439105">
+    <w:abstractNumId w:val="3"/>
+  </w:num>
+  <w:num w:numId="13" w16cid:durableId="1111130027">
+    <w:abstractNumId w:val="12"/>
   </w:num>
 </w:numbering>
 </file>
@@ -7861,23 +8226,6 @@
 </file>
 
 <file path=customXml/item1.xml><?xml version="1.0" encoding="utf-8"?>
-<?mso-contentType ?>
-<FormTemplates xmlns="http://schemas.microsoft.com/sharepoint/v3/contenttype/forms">
-  <Display>DocumentLibraryForm</Display>
-  <Edit>DocumentLibraryForm</Edit>
-  <New>DocumentLibraryForm</New>
-</FormTemplates>
-</file>
-
-<file path=customXml/item2.xml><?xml version="1.0" encoding="utf-8"?>
-<p:properties xmlns:p="http://schemas.microsoft.com/office/2006/metadata/properties" xmlns:xsi="http://www.w3.org/2001/XMLSchema-instance" xmlns:pc="http://schemas.microsoft.com/office/infopath/2007/PartnerControls">
-  <documentManagement>
-    <_activity xmlns="f3aca384-f4cd-4657-99ad-78046292e3af" xsi:nil="true"/>
-  </documentManagement>
-</p:properties>
-</file>
-
-<file path=customXml/item3.xml><?xml version="1.0" encoding="utf-8"?>
 <ct:contentTypeSchema xmlns:ct="http://schemas.microsoft.com/office/2006/metadata/contentType" xmlns:ma="http://schemas.microsoft.com/office/2006/metadata/properties/metaAttributes" ct:_="" ma:_="" ma:contentTypeName="Document" ma:contentTypeID="0x0101004F58E0A79398F640B3C22AB56689247E" ma:contentTypeVersion="15" ma:contentTypeDescription="Create a new document." ma:contentTypeScope="" ma:versionID="2b522001278fe7f3e32487cf4a76ace2">
   <xsd:schema xmlns:xsd="http://www.w3.org/2001/XMLSchema" xmlns:xs="http://www.w3.org/2001/XMLSchema" xmlns:p="http://schemas.microsoft.com/office/2006/metadata/properties" xmlns:ns3="f3aca384-f4cd-4657-99ad-78046292e3af" xmlns:ns4="5a7e4427-c04a-4c23-93b5-e4342274ec81" targetNamespace="http://schemas.microsoft.com/office/2006/metadata/properties" ma:root="true" ma:fieldsID="da34ccc8e47a8f0ad10e4750fb2e4d87" ns3:_="" ns4:_="">
     <xsd:import namespace="f3aca384-f4cd-4657-99ad-78046292e3af"/>
@@ -8112,25 +8460,24 @@
 </ct:contentTypeSchema>
 </file>
 
-<file path=customXml/itemProps1.xml><?xml version="1.0" encoding="utf-8"?>
-<ds:datastoreItem xmlns:ds="http://schemas.openxmlformats.org/officeDocument/2006/customXml" ds:itemID="{4C49C1E0-66EA-4EEA-8603-A13FC4A3BADC}">
-  <ds:schemaRefs>
-    <ds:schemaRef ds:uri="http://schemas.microsoft.com/sharepoint/v3/contenttype/forms"/>
-  </ds:schemaRefs>
-</ds:datastoreItem>
+<file path=customXml/item2.xml><?xml version="1.0" encoding="utf-8"?>
+<p:properties xmlns:p="http://schemas.microsoft.com/office/2006/metadata/properties" xmlns:xsi="http://www.w3.org/2001/XMLSchema-instance" xmlns:pc="http://schemas.microsoft.com/office/infopath/2007/PartnerControls">
+  <documentManagement>
+    <_activity xmlns="f3aca384-f4cd-4657-99ad-78046292e3af" xsi:nil="true"/>
+  </documentManagement>
+</p:properties>
 </file>
 
-<file path=customXml/itemProps2.xml><?xml version="1.0" encoding="utf-8"?>
-<ds:datastoreItem xmlns:ds="http://schemas.openxmlformats.org/officeDocument/2006/customXml" ds:itemID="{DEEF2E8C-9AE7-43FB-8EE6-AAFB38146B76}">
-  <ds:schemaRefs>
-    <ds:schemaRef ds:uri="http://schemas.microsoft.com/office/2006/metadata/properties"/>
-    <ds:schemaRef ds:uri="http://schemas.microsoft.com/office/infopath/2007/PartnerControls"/>
-    <ds:schemaRef ds:uri="f3aca384-f4cd-4657-99ad-78046292e3af"/>
-  </ds:schemaRefs>
-</ds:datastoreItem>
+<file path=customXml/item3.xml><?xml version="1.0" encoding="utf-8"?>
+<?mso-contentType ?>
+<FormTemplates xmlns="http://schemas.microsoft.com/sharepoint/v3/contenttype/forms">
+  <Display>DocumentLibraryForm</Display>
+  <Edit>DocumentLibraryForm</Edit>
+  <New>DocumentLibraryForm</New>
+</FormTemplates>
 </file>
 
-<file path=customXml/itemProps3.xml><?xml version="1.0" encoding="utf-8"?>
+<file path=customXml/itemProps1.xml><?xml version="1.0" encoding="utf-8"?>
 <ds:datastoreItem xmlns:ds="http://schemas.openxmlformats.org/officeDocument/2006/customXml" ds:itemID="{1DB0D3B4-31DF-4501-8F42-DAA30625C6EB}">
   <ds:schemaRefs>
     <ds:schemaRef ds:uri="http://schemas.microsoft.com/office/2006/metadata/contentType"/>
@@ -8147,4 +8494,22 @@
     <ds:schemaRef ds:uri="http://schemas.microsoft.com/internal/obd"/>
   </ds:schemaRefs>
 </ds:datastoreItem>
+</file>
+
+<file path=customXml/itemProps2.xml><?xml version="1.0" encoding="utf-8"?>
+<ds:datastoreItem xmlns:ds="http://schemas.openxmlformats.org/officeDocument/2006/customXml" ds:itemID="{DEEF2E8C-9AE7-43FB-8EE6-AAFB38146B76}">
+  <ds:schemaRefs>
+    <ds:schemaRef ds:uri="http://schemas.microsoft.com/office/2006/metadata/properties"/>
+    <ds:schemaRef ds:uri="http://schemas.microsoft.com/office/infopath/2007/PartnerControls"/>
+    <ds:schemaRef ds:uri="f3aca384-f4cd-4657-99ad-78046292e3af"/>
+  </ds:schemaRefs>
+</ds:datastoreItem>
+</file>
+
+<file path=customXml/itemProps3.xml><?xml version="1.0" encoding="utf-8"?>
+<ds:datastoreItem xmlns:ds="http://schemas.openxmlformats.org/officeDocument/2006/customXml" ds:itemID="{4C49C1E0-66EA-4EEA-8603-A13FC4A3BADC}">
+  <ds:schemaRefs>
+    <ds:schemaRef ds:uri="http://schemas.microsoft.com/sharepoint/v3/contenttype/forms"/>
+  </ds:schemaRefs>
+</ds:datastoreItem>
 </file>
</xml_diff>